<commit_message>
Fix error in CPU2017.docx
</commit_message>
<xml_diff>
--- a/CPU2017.docx
+++ b/CPU2017.docx
@@ -1266,19 +1266,289 @@
         <w:rPr>
           <w:rFonts w:asciiTheme="minorBidi" w:hAnsiTheme="minorBidi"/>
         </w:rPr>
+        <w:t xml:space="preserve">leela </w:t>
+      </w:r>
+      <w:r>
+        <w:rPr>
+          <w:rFonts w:asciiTheme="minorBidi" w:hAnsiTheme="minorBidi"/>
+        </w:rPr>
+        <w:t>_r_peak.mytest-m64 ../data/</w:t>
+      </w:r>
+      <w:r>
+        <w:rPr>
+          <w:rFonts w:asciiTheme="minorBidi" w:hAnsiTheme="minorBidi"/>
+        </w:rPr>
+        <w:t>test</w:t>
+      </w:r>
+      <w:r>
+        <w:rPr>
+          <w:rFonts w:asciiTheme="minorBidi" w:hAnsiTheme="minorBidi"/>
+        </w:rPr>
+        <w:t>/input/</w:t>
+      </w:r>
+      <w:r>
+        <w:rPr>
+          <w:rFonts w:asciiTheme="minorBidi" w:hAnsiTheme="minorBidi"/>
+        </w:rPr>
+        <w:t>test</w:t>
+      </w:r>
+      <w:r>
+        <w:rPr>
+          <w:rFonts w:asciiTheme="minorBidi" w:hAnsiTheme="minorBidi"/>
+        </w:rPr>
+        <w:t>.</w:t>
+      </w:r>
+      <w:r>
+        <w:rPr>
+          <w:rFonts w:asciiTheme="minorBidi" w:hAnsiTheme="minorBidi"/>
+        </w:rPr>
+        <w:t>sgf</w:t>
+      </w:r>
+    </w:p>
+    <w:p>
+      <w:pPr>
+        <w:pStyle w:val="ListParagraph"/>
+        <w:bidi/>
+        <w:rPr>
+          <w:rFonts w:asciiTheme="minorBidi" w:hAnsiTheme="minorBidi"/>
+          <w:rtl/>
+        </w:rPr>
+      </w:pPr>
+      <w:r>
+        <w:rPr>
+          <w:rFonts w:asciiTheme="minorBidi" w:hAnsiTheme="minorBidi"/>
+          <w:rtl/>
+        </w:rPr>
+        <w:t xml:space="preserve">יש 3 </w:t>
+      </w:r>
+      <w:r>
+        <w:rPr>
+          <w:rFonts w:asciiTheme="minorBidi" w:hAnsiTheme="minorBidi"/>
+          <w:rtl/>
+        </w:rPr>
+        <w:t xml:space="preserve">סטים של נתונים שאפשר לרוץ איתם – </w:t>
+      </w:r>
+      <w:r>
+        <w:rPr>
+          <w:rFonts w:asciiTheme="minorBidi" w:hAnsiTheme="minorBidi"/>
+        </w:rPr>
+        <w:t>test, train, refrate</w:t>
+      </w:r>
+      <w:r>
+        <w:rPr>
+          <w:rFonts w:asciiTheme="minorBidi" w:hAnsiTheme="minorBidi"/>
+          <w:rtl/>
+        </w:rPr>
+        <w:t xml:space="preserve">, בתיקיות תואמות בתוך התיקייה </w:t>
+      </w:r>
+      <w:r>
+        <w:rPr>
+          <w:rFonts w:asciiTheme="minorBidi" w:hAnsiTheme="minorBidi"/>
+        </w:rPr>
+        <w:t>data</w:t>
+      </w:r>
+      <w:r>
+        <w:rPr>
+          <w:rFonts w:asciiTheme="minorBidi" w:hAnsiTheme="minorBidi"/>
+          <w:rtl/>
+        </w:rPr>
+        <w:t xml:space="preserve">. </w:t>
+      </w:r>
+      <w:r>
+        <w:rPr>
+          <w:rFonts w:asciiTheme="minorBidi" w:hAnsiTheme="minorBidi"/>
+        </w:rPr>
+        <w:t>test</w:t>
+      </w:r>
+      <w:r>
+        <w:rPr>
+          <w:rFonts w:asciiTheme="minorBidi" w:hAnsiTheme="minorBidi"/>
+          <w:rtl/>
+        </w:rPr>
+        <w:t xml:space="preserve"> מסיים לרוץ לאחר 5 שניות, ובחרנו בו.</w:t>
+      </w:r>
+    </w:p>
+    <w:p>
+      <w:pPr>
+        <w:pStyle w:val="ListParagraph"/>
+        <w:bidi/>
+        <w:rPr>
+          <w:rFonts w:asciiTheme="minorBidi" w:hAnsiTheme="minorBidi"/>
+        </w:rPr>
+      </w:pPr>
+    </w:p>
+    <w:p>
+      <w:pPr>
+        <w:pStyle w:val="ListParagraph"/>
+        <w:bidi/>
+        <w:rPr>
+          <w:rFonts w:asciiTheme="minorBidi" w:hAnsiTheme="minorBidi"/>
+          <w:rtl/>
+        </w:rPr>
+      </w:pPr>
+      <w:r>
+        <w:rPr>
+          <w:rFonts w:asciiTheme="minorBidi" w:hAnsiTheme="minorBidi"/>
+          <w:rtl/>
+        </w:rPr>
+        <w:t>על מנת לייצר את ה-</w:t>
+      </w:r>
+      <w:r>
+        <w:rPr>
+          <w:rFonts w:asciiTheme="minorBidi" w:hAnsiTheme="minorBidi"/>
+        </w:rPr>
+        <w:t>trace</w:t>
+      </w:r>
+      <w:r>
+        <w:rPr>
+          <w:rFonts w:asciiTheme="minorBidi" w:hAnsiTheme="minorBidi"/>
+          <w:rtl/>
+        </w:rPr>
+        <w:t xml:space="preserve"> עבור ה-</w:t>
+      </w:r>
+      <w:r>
+        <w:rPr>
+          <w:rFonts w:asciiTheme="minorBidi" w:hAnsiTheme="minorBidi"/>
+        </w:rPr>
+        <w:t>benchmark</w:t>
+      </w:r>
+      <w:r>
+        <w:rPr>
+          <w:rFonts w:asciiTheme="minorBidi" w:hAnsiTheme="minorBidi"/>
+          <w:rtl/>
+        </w:rPr>
+        <w:t xml:space="preserve"> הנ"ל, חזרנו ל-</w:t>
+      </w:r>
+      <w:r>
+        <w:rPr>
+          <w:rFonts w:asciiTheme="minorBidi" w:hAnsiTheme="minorBidi"/>
+        </w:rPr>
+        <w:t>~</w:t>
+      </w:r>
+      <w:r>
+        <w:rPr>
+          <w:rFonts w:asciiTheme="minorBidi" w:hAnsiTheme="minorBidi"/>
+          <w:rtl/>
+        </w:rPr>
+        <w:t xml:space="preserve">, שם העתקנו את </w:t>
+      </w:r>
+      <w:r>
+        <w:rPr>
+          <w:rFonts w:asciiTheme="minorBidi" w:hAnsiTheme="minorBidi"/>
+        </w:rPr>
+        <w:t>DoctorantMemory</w:t>
+      </w:r>
+      <w:r>
+        <w:rPr>
+          <w:rFonts w:asciiTheme="minorBidi" w:hAnsiTheme="minorBidi"/>
+          <w:rtl/>
+        </w:rPr>
+        <w:t>, והרצנו את הפקודה הבאה</w:t>
+      </w:r>
+      <w:r>
+        <w:rPr>
+          <w:rFonts w:asciiTheme="minorBidi" w:hAnsiTheme="minorBidi"/>
+          <w:rtl/>
+        </w:rPr>
+        <w:t xml:space="preserve">, אשר דרשה </w:t>
+      </w:r>
+      <w:r>
+        <w:rPr>
+          <w:rFonts w:asciiTheme="minorBidi" w:hAnsiTheme="minorBidi"/>
+          <w:rtl/>
+        </w:rPr>
+        <w:t>2 ד</w:t>
+      </w:r>
+      <w:r>
+        <w:rPr>
+          <w:rFonts w:asciiTheme="minorBidi" w:hAnsiTheme="minorBidi"/>
+          <w:rtl/>
+        </w:rPr>
+        <w:t>קות על מנת לסיים לרוץ</w:t>
+      </w:r>
+      <w:r>
+        <w:rPr>
+          <w:rFonts w:asciiTheme="minorBidi" w:hAnsiTheme="minorBidi"/>
+          <w:rtl/>
+        </w:rPr>
+        <w:t>:</w:t>
+      </w:r>
+    </w:p>
+    <w:p>
+      <w:pPr>
+        <w:pStyle w:val="ListParagraph"/>
+        <w:rPr>
+          <w:rFonts w:asciiTheme="minorBidi" w:hAnsiTheme="minorBidi"/>
+          <w:rtl/>
+        </w:rPr>
+      </w:pPr>
+      <w:r>
+        <w:rPr>
+          <w:rFonts w:asciiTheme="minorBidi" w:hAnsiTheme="minorBidi"/>
+        </w:rPr>
+        <w:t>python3 doctorant_memory.py -operation generate -app_path ~/ben                                                                                 chspec/CPU/</w:t>
+      </w:r>
+      <w:r>
+        <w:rPr>
+          <w:rFonts w:asciiTheme="minorBidi" w:hAnsiTheme="minorBidi"/>
+          <w:rtl/>
+        </w:rPr>
+        <w:t>541</w:t>
+      </w:r>
+      <w:r>
+        <w:rPr>
+          <w:rFonts w:asciiTheme="minorBidi" w:hAnsiTheme="minorBidi"/>
+        </w:rPr>
+        <w:t>.</w:t>
+      </w:r>
+      <w:r>
+        <w:rPr>
+          <w:rFonts w:asciiTheme="minorBidi" w:hAnsiTheme="minorBidi"/>
+        </w:rPr>
+        <w:t xml:space="preserve">leela </w:t>
+      </w:r>
+      <w:r>
+        <w:rPr>
+          <w:rFonts w:asciiTheme="minorBidi" w:hAnsiTheme="minorBidi"/>
+        </w:rPr>
+        <w:t>_r/exe/</w:t>
+      </w:r>
+      <w:r>
+        <w:rPr>
+          <w:rFonts w:asciiTheme="minorBidi" w:hAnsiTheme="minorBidi"/>
+        </w:rPr>
         <w:t>leela</w:t>
       </w:r>
       <w:r>
         <w:rPr>
           <w:rFonts w:asciiTheme="minorBidi" w:hAnsiTheme="minorBidi"/>
         </w:rPr>
-        <w:t xml:space="preserve"> </w:t>
-      </w:r>
-      <w:r>
-        <w:rPr>
-          <w:rFonts w:asciiTheme="minorBidi" w:hAnsiTheme="minorBidi"/>
-        </w:rPr>
-        <w:t>_r_peak.mytest-m64 ../data/</w:t>
+        <w:t>_r_peak.mytest-m64 -app_args ~/benchspec                                                                                 /CPU/5</w:t>
+      </w:r>
+      <w:r>
+        <w:rPr>
+          <w:rFonts w:asciiTheme="minorBidi" w:hAnsiTheme="minorBidi"/>
+          <w:rtl/>
+        </w:rPr>
+        <w:t>41</w:t>
+      </w:r>
+      <w:r>
+        <w:rPr>
+          <w:rFonts w:asciiTheme="minorBidi" w:hAnsiTheme="minorBidi"/>
+        </w:rPr>
+        <w:t>.</w:t>
+      </w:r>
+      <w:r>
+        <w:rPr>
+          <w:rFonts w:asciiTheme="minorBidi" w:hAnsiTheme="minorBidi"/>
+        </w:rPr>
+        <w:t>leela</w:t>
+      </w:r>
+      <w:r>
+        <w:rPr>
+          <w:rFonts w:asciiTheme="minorBidi" w:hAnsiTheme="minorBidi"/>
+        </w:rPr>
+        <w:t>_r/data/</w:t>
       </w:r>
       <w:r>
         <w:rPr>
@@ -1302,291 +1572,13 @@
         <w:rPr>
           <w:rFonts w:asciiTheme="minorBidi" w:hAnsiTheme="minorBidi"/>
         </w:rPr>
-        <w:t>.txt</w:t>
-      </w:r>
-    </w:p>
-    <w:p>
-      <w:pPr>
-        <w:pStyle w:val="ListParagraph"/>
-        <w:bidi/>
-        <w:rPr>
-          <w:rFonts w:asciiTheme="minorBidi" w:hAnsiTheme="minorBidi"/>
-          <w:rtl/>
-        </w:rPr>
-      </w:pPr>
-      <w:r>
-        <w:rPr>
-          <w:rFonts w:asciiTheme="minorBidi" w:hAnsiTheme="minorBidi"/>
-          <w:rtl/>
-        </w:rPr>
-        <w:t xml:space="preserve">יש 3 </w:t>
-      </w:r>
-      <w:r>
-        <w:rPr>
-          <w:rFonts w:asciiTheme="minorBidi" w:hAnsiTheme="minorBidi"/>
-          <w:rtl/>
-        </w:rPr>
-        <w:t xml:space="preserve">סטים של נתונים שאפשר לרוץ איתם – </w:t>
-      </w:r>
-      <w:r>
-        <w:rPr>
-          <w:rFonts w:asciiTheme="minorBidi" w:hAnsiTheme="minorBidi"/>
-        </w:rPr>
-        <w:t>test, train, refrate</w:t>
-      </w:r>
-      <w:r>
-        <w:rPr>
-          <w:rFonts w:asciiTheme="minorBidi" w:hAnsiTheme="minorBidi"/>
-          <w:rtl/>
-        </w:rPr>
-        <w:t xml:space="preserve">, בתיקיות תואמות בתוך התיקייה </w:t>
-      </w:r>
-      <w:r>
-        <w:rPr>
-          <w:rFonts w:asciiTheme="minorBidi" w:hAnsiTheme="minorBidi"/>
-        </w:rPr>
-        <w:t>data</w:t>
-      </w:r>
-      <w:r>
-        <w:rPr>
-          <w:rFonts w:asciiTheme="minorBidi" w:hAnsiTheme="minorBidi"/>
-          <w:rtl/>
-        </w:rPr>
-        <w:t xml:space="preserve">. </w:t>
-      </w:r>
-      <w:r>
-        <w:rPr>
-          <w:rFonts w:asciiTheme="minorBidi" w:hAnsiTheme="minorBidi"/>
-        </w:rPr>
-        <w:t>test</w:t>
-      </w:r>
-      <w:r>
-        <w:rPr>
-          <w:rFonts w:asciiTheme="minorBidi" w:hAnsiTheme="minorBidi"/>
-          <w:rtl/>
-        </w:rPr>
-        <w:t xml:space="preserve"> מסיים לרוץ לאחר 5 שניות, ובחרנו בו.</w:t>
-      </w:r>
-    </w:p>
-    <w:p>
-      <w:pPr>
-        <w:pStyle w:val="ListParagraph"/>
-        <w:bidi/>
-        <w:rPr>
-          <w:rFonts w:asciiTheme="minorBidi" w:hAnsiTheme="minorBidi"/>
-        </w:rPr>
-      </w:pPr>
-    </w:p>
-    <w:p>
-      <w:pPr>
-        <w:pStyle w:val="ListParagraph"/>
-        <w:bidi/>
-        <w:rPr>
-          <w:rFonts w:asciiTheme="minorBidi" w:hAnsiTheme="minorBidi"/>
-          <w:rtl/>
-        </w:rPr>
-      </w:pPr>
-      <w:r>
-        <w:rPr>
-          <w:rFonts w:asciiTheme="minorBidi" w:hAnsiTheme="minorBidi"/>
-          <w:rtl/>
-        </w:rPr>
-        <w:t>על מנת לייצר את ה-</w:t>
-      </w:r>
-      <w:r>
-        <w:rPr>
-          <w:rFonts w:asciiTheme="minorBidi" w:hAnsiTheme="minorBidi"/>
-        </w:rPr>
-        <w:t>trace</w:t>
-      </w:r>
-      <w:r>
-        <w:rPr>
-          <w:rFonts w:asciiTheme="minorBidi" w:hAnsiTheme="minorBidi"/>
-          <w:rtl/>
-        </w:rPr>
-        <w:t xml:space="preserve"> עבור ה-</w:t>
-      </w:r>
-      <w:r>
-        <w:rPr>
-          <w:rFonts w:asciiTheme="minorBidi" w:hAnsiTheme="minorBidi"/>
-        </w:rPr>
-        <w:t>benchmark</w:t>
-      </w:r>
-      <w:r>
-        <w:rPr>
-          <w:rFonts w:asciiTheme="minorBidi" w:hAnsiTheme="minorBidi"/>
-          <w:rtl/>
-        </w:rPr>
-        <w:t xml:space="preserve"> הנ"ל, חזרנו ל-</w:t>
-      </w:r>
-      <w:r>
-        <w:rPr>
-          <w:rFonts w:asciiTheme="minorBidi" w:hAnsiTheme="minorBidi"/>
-        </w:rPr>
-        <w:t>~</w:t>
-      </w:r>
-      <w:r>
-        <w:rPr>
-          <w:rFonts w:asciiTheme="minorBidi" w:hAnsiTheme="minorBidi"/>
-          <w:rtl/>
-        </w:rPr>
-        <w:t xml:space="preserve">, שם העתקנו את </w:t>
-      </w:r>
-      <w:r>
-        <w:rPr>
-          <w:rFonts w:asciiTheme="minorBidi" w:hAnsiTheme="minorBidi"/>
-        </w:rPr>
-        <w:t>DoctorantMemory</w:t>
-      </w:r>
-      <w:r>
-        <w:rPr>
-          <w:rFonts w:asciiTheme="minorBidi" w:hAnsiTheme="minorBidi"/>
-          <w:rtl/>
-        </w:rPr>
-        <w:t>, והרצנו את הפקודה הבאה</w:t>
-      </w:r>
-      <w:r>
-        <w:rPr>
-          <w:rFonts w:asciiTheme="minorBidi" w:hAnsiTheme="minorBidi"/>
-          <w:rtl/>
-        </w:rPr>
-        <w:t xml:space="preserve">, אשר דרשה </w:t>
-      </w:r>
-      <w:r>
-        <w:rPr>
-          <w:rFonts w:asciiTheme="minorBidi" w:hAnsiTheme="minorBidi"/>
-          <w:rtl/>
-        </w:rPr>
-        <w:t>2 ד</w:t>
-      </w:r>
-      <w:r>
-        <w:rPr>
-          <w:rFonts w:asciiTheme="minorBidi" w:hAnsiTheme="minorBidi"/>
-          <w:rtl/>
-        </w:rPr>
-        <w:t>קות על מנת לסיים לרוץ</w:t>
-      </w:r>
-      <w:r>
-        <w:rPr>
-          <w:rFonts w:asciiTheme="minorBidi" w:hAnsiTheme="minorBidi"/>
-          <w:rtl/>
-        </w:rPr>
-        <w:t>:</w:t>
-      </w:r>
-    </w:p>
-    <w:p>
-      <w:pPr>
-        <w:pStyle w:val="ListParagraph"/>
-        <w:rPr>
-          <w:rFonts w:asciiTheme="minorBidi" w:hAnsiTheme="minorBidi"/>
-          <w:rtl/>
-        </w:rPr>
-      </w:pPr>
-      <w:r>
-        <w:rPr>
-          <w:rFonts w:asciiTheme="minorBidi" w:hAnsiTheme="minorBidi"/>
-        </w:rPr>
-        <w:t>python3 doctorant_memory.py -operation</w:t>
-      </w:r>
-      <w:bookmarkStart w:id="0" w:name="_GoBack"/>
-      <w:bookmarkEnd w:id="0"/>
-      <w:r>
-        <w:rPr>
-          <w:rFonts w:asciiTheme="minorBidi" w:hAnsiTheme="minorBidi"/>
-        </w:rPr>
-        <w:t xml:space="preserve"> generate -app_path ~/ben                                                                                 chspec/CPU/</w:t>
-      </w:r>
-      <w:r>
-        <w:rPr>
-          <w:rFonts w:asciiTheme="minorBidi" w:hAnsiTheme="minorBidi"/>
-          <w:rtl/>
-        </w:rPr>
-        <w:t>541</w:t>
-      </w:r>
-      <w:r>
-        <w:rPr>
-          <w:rFonts w:asciiTheme="minorBidi" w:hAnsiTheme="minorBidi"/>
-        </w:rPr>
         <w:t>.</w:t>
       </w:r>
       <w:r>
         <w:rPr>
           <w:rFonts w:asciiTheme="minorBidi" w:hAnsiTheme="minorBidi"/>
         </w:rPr>
-        <w:t>leela</w:t>
-      </w:r>
-      <w:r>
-        <w:rPr>
-          <w:rFonts w:asciiTheme="minorBidi" w:hAnsiTheme="minorBidi"/>
-        </w:rPr>
-        <w:t xml:space="preserve"> </w:t>
-      </w:r>
-      <w:r>
-        <w:rPr>
-          <w:rFonts w:asciiTheme="minorBidi" w:hAnsiTheme="minorBidi"/>
-        </w:rPr>
-        <w:t>_r/exe/</w:t>
-      </w:r>
-      <w:r>
-        <w:rPr>
-          <w:rFonts w:asciiTheme="minorBidi" w:hAnsiTheme="minorBidi"/>
-        </w:rPr>
-        <w:t>leela</w:t>
-      </w:r>
-      <w:r>
-        <w:rPr>
-          <w:rFonts w:asciiTheme="minorBidi" w:hAnsiTheme="minorBidi"/>
-        </w:rPr>
-        <w:t>_r_peak.mytest-m64 -app_args ~/benchspec                                                                                 /CPU/5</w:t>
-      </w:r>
-      <w:r>
-        <w:rPr>
-          <w:rFonts w:asciiTheme="minorBidi" w:hAnsiTheme="minorBidi"/>
-          <w:rtl/>
-        </w:rPr>
-        <w:t>41</w:t>
-      </w:r>
-      <w:r>
-        <w:rPr>
-          <w:rFonts w:asciiTheme="minorBidi" w:hAnsiTheme="minorBidi"/>
-        </w:rPr>
-        <w:t>.</w:t>
-      </w:r>
-      <w:r>
-        <w:rPr>
-          <w:rFonts w:asciiTheme="minorBidi" w:hAnsiTheme="minorBidi"/>
-        </w:rPr>
-        <w:t>leela</w:t>
-      </w:r>
-      <w:r>
-        <w:rPr>
-          <w:rFonts w:asciiTheme="minorBidi" w:hAnsiTheme="minorBidi"/>
-        </w:rPr>
-        <w:t>_r/data/</w:t>
-      </w:r>
-      <w:r>
-        <w:rPr>
-          <w:rFonts w:asciiTheme="minorBidi" w:hAnsiTheme="minorBidi"/>
-        </w:rPr>
-        <w:t>test</w:t>
-      </w:r>
-      <w:r>
-        <w:rPr>
-          <w:rFonts w:asciiTheme="minorBidi" w:hAnsiTheme="minorBidi"/>
-        </w:rPr>
-        <w:t>/input/</w:t>
-      </w:r>
-      <w:r>
-        <w:rPr>
-          <w:rFonts w:asciiTheme="minorBidi" w:hAnsiTheme="minorBidi"/>
-        </w:rPr>
-        <w:t>test</w:t>
-      </w:r>
-      <w:r>
-        <w:rPr>
-          <w:rFonts w:asciiTheme="minorBidi" w:hAnsiTheme="minorBidi"/>
-        </w:rPr>
-        <w:t>.txt</w:t>
+        <w:t>sgf</w:t>
       </w:r>
     </w:p>
     <w:p>
@@ -1627,9 +1619,317 @@
       <w:pPr>
         <w:pStyle w:val="ListParagraph"/>
         <w:rPr>
+          <w:rFonts w:asciiTheme="minorBidi" w:hAnsiTheme="minorBidi"/>
+          <w:rtl/>
+        </w:rPr>
+      </w:pPr>
+      <w:r>
+        <w:rPr>
+          <w:rFonts w:asciiTheme="minorBidi" w:hAnsiTheme="minorBidi"/>
+        </w:rPr>
+        <w:t>python3 doctorant_memory.py</w:t>
+      </w:r>
+      <w:r>
+        <w:rPr>
+          <w:rFonts w:asciiTheme="minorBidi" w:hAnsiTheme="minorBidi"/>
+        </w:rPr>
+        <w:t xml:space="preserve"> -</w:t>
+      </w:r>
+      <w:bookmarkStart w:id="0" w:name="_GoBack"/>
+      <w:bookmarkEnd w:id="0"/>
+      <w:r>
+        <w:rPr>
+          <w:rFonts w:asciiTheme="minorBidi" w:hAnsiTheme="minorBidi"/>
+        </w:rPr>
+        <w:t>operation parse -trace_path TRACEPATH</w:t>
+      </w:r>
+      <w:r>
+        <w:rPr>
+          <w:rFonts w:asciiTheme="minorBidi" w:hAnsiTheme="minorBidi"/>
+        </w:rPr>
+        <w:t xml:space="preserve"> -parse_tool_name </w:t>
+      </w:r>
+      <w:r>
+        <w:rPr>
+          <w:rFonts w:asciiTheme="minorBidi" w:hAnsiTheme="minorBidi"/>
+        </w:rPr>
+        <w:t>cache_simulator</w:t>
+      </w:r>
+    </w:p>
+    <w:p>
+      <w:pPr>
+        <w:pStyle w:val="ListParagraph"/>
+        <w:bidi/>
+        <w:rPr>
+          <w:rFonts w:asciiTheme="minorBidi" w:hAnsiTheme="minorBidi"/>
+          <w:rtl/>
+        </w:rPr>
+      </w:pPr>
+    </w:p>
+    <w:p>
+      <w:pPr>
+        <w:pStyle w:val="ListParagraph"/>
+        <w:bidi/>
+        <w:rPr>
+          <w:rFonts w:asciiTheme="minorBidi" w:hAnsiTheme="minorBidi"/>
+          <w:rtl/>
+        </w:rPr>
+      </w:pPr>
+      <w:r>
+        <w:rPr>
+          <w:rFonts w:asciiTheme="minorBidi" w:hAnsiTheme="minorBidi"/>
+          <w:rtl/>
+        </w:rPr>
+        <w:t>שים לב שיש להחליף את שם תיקיית הטרייס בשם שנוצר עבור הטרייס שלך. מאחר שהשם מבוסס על חתימת זמן, השם יהיה שונה.</w:t>
+      </w:r>
+    </w:p>
+    <w:p>
+      <w:pPr>
+        <w:pStyle w:val="ListParagraph"/>
+        <w:bidi/>
+        <w:rPr>
+          <w:rFonts w:asciiTheme="minorBidi" w:hAnsiTheme="minorBidi"/>
+          <w:rtl/>
+        </w:rPr>
+      </w:pPr>
+    </w:p>
+    <w:p>
+      <w:pPr>
+        <w:pStyle w:val="ListParagraph"/>
+        <w:bidi/>
+        <w:rPr>
+          <w:rFonts w:asciiTheme="minorBidi" w:hAnsiTheme="minorBidi"/>
+          <w:rtl/>
+        </w:rPr>
+      </w:pPr>
+      <w:r>
+        <w:rPr>
           <w:rFonts w:asciiTheme="minorBidi" w:hAnsiTheme="minorBidi" w:hint="cs"/>
           <w:rtl/>
         </w:rPr>
+        <w:t>מאחר שהטסטים ב-</w:t>
+      </w:r>
+      <w:r>
+        <w:rPr>
+          <w:rFonts w:asciiTheme="minorBidi" w:hAnsiTheme="minorBidi"/>
+        </w:rPr>
+        <w:t>CPU2017</w:t>
+      </w:r>
+      <w:r>
+        <w:rPr>
+          <w:rFonts w:asciiTheme="minorBidi" w:hAnsiTheme="minorBidi" w:hint="cs"/>
+          <w:rtl/>
+        </w:rPr>
+        <w:t xml:space="preserve"> יוצרים המון גישות לזיכרון, נרצה להגביל את מספר הפקודות שאנו מעבדים כאשר אנחנו מריצים את </w:t>
+      </w:r>
+      <w:r>
+        <w:rPr>
+          <w:rFonts w:asciiTheme="minorBidi" w:hAnsiTheme="minorBidi"/>
+        </w:rPr>
+        <w:t>memory_accesses</w:t>
+      </w:r>
+      <w:r>
+        <w:rPr>
+          <w:rFonts w:asciiTheme="minorBidi" w:hAnsiTheme="minorBidi" w:hint="cs"/>
+          <w:rtl/>
+        </w:rPr>
+        <w:t xml:space="preserve"> או </w:t>
+      </w:r>
+      <w:r>
+        <w:rPr>
+          <w:rFonts w:asciiTheme="minorBidi" w:hAnsiTheme="minorBidi"/>
+        </w:rPr>
+        <w:t>drcachesim_memory_accesses</w:t>
+      </w:r>
+      <w:r>
+        <w:rPr>
+          <w:rFonts w:asciiTheme="minorBidi" w:hAnsiTheme="minorBidi" w:hint="cs"/>
+          <w:rtl/>
+        </w:rPr>
+        <w:t xml:space="preserve">. כאשר הרצתי את </w:t>
+      </w:r>
+      <w:r>
+        <w:rPr>
+          <w:rFonts w:asciiTheme="minorBidi" w:hAnsiTheme="minorBidi"/>
+        </w:rPr>
+        <w:t>memory_accesses</w:t>
+      </w:r>
+      <w:r>
+        <w:rPr>
+          <w:rFonts w:asciiTheme="minorBidi" w:hAnsiTheme="minorBidi" w:hint="cs"/>
+          <w:rtl/>
+        </w:rPr>
+        <w:t xml:space="preserve"> ללא הגבלה על הטרייס הנ"ל, נוצר קובץ בגודל 300 ג'יגהבייט עד שהתמלא כל האחסון בשרת. </w:t>
+      </w:r>
+    </w:p>
+    <w:p>
+      <w:pPr>
+        <w:pStyle w:val="ListParagraph"/>
+        <w:bidi/>
+        <w:rPr>
+          <w:rFonts w:asciiTheme="minorBidi" w:hAnsiTheme="minorBidi"/>
+          <w:rtl/>
+        </w:rPr>
+      </w:pPr>
+      <w:r>
+        <w:rPr>
+          <w:rFonts w:asciiTheme="minorBidi" w:hAnsiTheme="minorBidi" w:hint="cs"/>
+          <w:rtl/>
+        </w:rPr>
+        <w:t>דבר נוסף שמומלץ לעשות הוא לבחור ערך סביר עבור ה-</w:t>
+      </w:r>
+      <w:r>
+        <w:rPr>
+          <w:rFonts w:asciiTheme="minorBidi" w:hAnsiTheme="minorBidi"/>
+        </w:rPr>
+        <w:t>alignment</w:t>
+      </w:r>
+      <w:r>
+        <w:rPr>
+          <w:rFonts w:asciiTheme="minorBidi" w:hAnsiTheme="minorBidi" w:hint="cs"/>
+          <w:rtl/>
+        </w:rPr>
+        <w:t xml:space="preserve"> של כתובות זיכרון אשר מחושבות בשביל </w:t>
+      </w:r>
+      <w:r>
+        <w:rPr>
+          <w:rFonts w:asciiTheme="minorBidi" w:hAnsiTheme="minorBidi"/>
+        </w:rPr>
+        <w:t>hot_addresses</w:t>
+      </w:r>
+      <w:r>
+        <w:rPr>
+          <w:rFonts w:asciiTheme="minorBidi" w:hAnsiTheme="minorBidi" w:hint="cs"/>
+          <w:rtl/>
+        </w:rPr>
+        <w:t>, לדוגמה</w:t>
+      </w:r>
+      <w:r>
+        <w:rPr>
+          <w:rFonts w:asciiTheme="minorBidi" w:hAnsiTheme="minorBidi" w:hint="cs"/>
+          <w:rtl/>
+        </w:rPr>
+        <w:t xml:space="preserve"> 64. המשמעות היא </w:t>
+      </w:r>
+      <w:r>
+        <w:rPr>
+          <w:rFonts w:asciiTheme="minorBidi" w:hAnsiTheme="minorBidi" w:hint="cs"/>
+          <w:rtl/>
+        </w:rPr>
+        <w:t xml:space="preserve">שאנו </w:t>
+      </w:r>
+      <w:r>
+        <w:rPr>
+          <w:rFonts w:asciiTheme="minorBidi" w:hAnsiTheme="minorBidi" w:hint="cs"/>
+          <w:rtl/>
+        </w:rPr>
+        <w:t xml:space="preserve">מעגלים </w:t>
+      </w:r>
+      <w:r>
+        <w:rPr>
+          <w:rFonts w:asciiTheme="minorBidi" w:hAnsiTheme="minorBidi" w:hint="cs"/>
+          <w:rtl/>
+        </w:rPr>
+        <w:t xml:space="preserve">את </w:t>
+      </w:r>
+      <w:r>
+        <w:rPr>
+          <w:rFonts w:asciiTheme="minorBidi" w:hAnsiTheme="minorBidi" w:hint="cs"/>
+          <w:rtl/>
+        </w:rPr>
+        <w:t xml:space="preserve">64 </w:t>
+      </w:r>
+      <w:r>
+        <w:rPr>
+          <w:rFonts w:asciiTheme="minorBidi" w:hAnsiTheme="minorBidi" w:hint="cs"/>
+          <w:rtl/>
+        </w:rPr>
+        <w:t>ה</w:t>
+      </w:r>
+      <w:r>
+        <w:rPr>
+          <w:rFonts w:asciiTheme="minorBidi" w:hAnsiTheme="minorBidi" w:hint="cs"/>
+          <w:rtl/>
+        </w:rPr>
+        <w:t>ביטים</w:t>
+      </w:r>
+      <w:r>
+        <w:rPr>
+          <w:rFonts w:asciiTheme="minorBidi" w:hAnsiTheme="minorBidi" w:hint="cs"/>
+          <w:rtl/>
+        </w:rPr>
+        <w:t xml:space="preserve"> הנמוכים ביותר כאשר אנחנו ממיינים את הכתובות הפופולריות</w:t>
+      </w:r>
+      <w:r>
+        <w:rPr>
+          <w:rFonts w:asciiTheme="minorBidi" w:hAnsiTheme="minorBidi" w:hint="cs"/>
+          <w:rtl/>
+        </w:rPr>
+        <w:t>, כדי לצמצם את מספר הכתובות שאנ</w:t>
+      </w:r>
+      <w:r>
+        <w:rPr>
+          <w:rFonts w:asciiTheme="minorBidi" w:hAnsiTheme="minorBidi" w:hint="cs"/>
+          <w:rtl/>
+        </w:rPr>
+        <w:t>חנ</w:t>
+      </w:r>
+      <w:r>
+        <w:rPr>
+          <w:rFonts w:asciiTheme="minorBidi" w:hAnsiTheme="minorBidi" w:hint="cs"/>
+          <w:rtl/>
+        </w:rPr>
+        <w:t xml:space="preserve">ו </w:t>
+      </w:r>
+      <w:r>
+        <w:rPr>
+          <w:rFonts w:asciiTheme="minorBidi" w:hAnsiTheme="minorBidi" w:hint="cs"/>
+          <w:rtl/>
+        </w:rPr>
+        <w:t>עוברים עליהם</w:t>
+      </w:r>
+      <w:r>
+        <w:rPr>
+          <w:rFonts w:asciiTheme="minorBidi" w:hAnsiTheme="minorBidi" w:hint="cs"/>
+          <w:rtl/>
+        </w:rPr>
+        <w:t>.</w:t>
+      </w:r>
+    </w:p>
+    <w:p>
+      <w:pPr>
+        <w:pStyle w:val="ListParagraph"/>
+        <w:bidi/>
+        <w:rPr>
+          <w:rFonts w:asciiTheme="minorBidi" w:hAnsiTheme="minorBidi"/>
+          <w:rtl/>
+        </w:rPr>
+      </w:pPr>
+      <w:r>
+        <w:rPr>
+          <w:rFonts w:asciiTheme="minorBidi" w:hAnsiTheme="minorBidi" w:hint="cs"/>
+          <w:rtl/>
+        </w:rPr>
+        <w:t>פקודה כנ"ל לדוגמה תראה כך:</w:t>
+      </w:r>
+    </w:p>
+    <w:p>
+      <w:pPr>
+        <w:pStyle w:val="ListParagraph"/>
+        <w:bidi/>
+        <w:rPr>
+          <w:rFonts w:asciiTheme="minorBidi" w:hAnsiTheme="minorBidi"/>
+          <w:rtl/>
+        </w:rPr>
+      </w:pPr>
+    </w:p>
+    <w:p>
+      <w:pPr>
+        <w:pStyle w:val="ListParagraph"/>
+        <w:rPr>
+          <w:rFonts w:asciiTheme="minorBidi" w:hAnsiTheme="minorBidi"/>
+          <w:rtl/>
+        </w:rPr>
       </w:pPr>
       <w:r>
         <w:rPr>
@@ -1653,306 +1953,6 @@
         <w:rPr>
           <w:rFonts w:asciiTheme="minorBidi" w:hAnsiTheme="minorBidi"/>
         </w:rPr>
-        <w:t>cache_simulator</w:t>
-      </w:r>
-    </w:p>
-    <w:p>
-      <w:pPr>
-        <w:pStyle w:val="ListParagraph"/>
-        <w:bidi/>
-        <w:rPr>
-          <w:rFonts w:asciiTheme="minorBidi" w:hAnsiTheme="minorBidi"/>
-          <w:rtl/>
-        </w:rPr>
-      </w:pPr>
-    </w:p>
-    <w:p>
-      <w:pPr>
-        <w:pStyle w:val="ListParagraph"/>
-        <w:bidi/>
-        <w:rPr>
-          <w:rFonts w:asciiTheme="minorBidi" w:hAnsiTheme="minorBidi"/>
-          <w:rtl/>
-        </w:rPr>
-      </w:pPr>
-      <w:r>
-        <w:rPr>
-          <w:rFonts w:asciiTheme="minorBidi" w:hAnsiTheme="minorBidi"/>
-          <w:rtl/>
-        </w:rPr>
-        <w:t>שים לב שיש להחליף את שם תיקיית הטרייס בשם שנוצר עבור הטרייס שלך. מאחר שהשם מבוסס על חתימת זמן, השם יהיה שונה.</w:t>
-      </w:r>
-    </w:p>
-    <w:p>
-      <w:pPr>
-        <w:pStyle w:val="ListParagraph"/>
-        <w:bidi/>
-        <w:rPr>
-          <w:rFonts w:asciiTheme="minorBidi" w:hAnsiTheme="minorBidi"/>
-          <w:rtl/>
-        </w:rPr>
-      </w:pPr>
-    </w:p>
-    <w:p>
-      <w:pPr>
-        <w:pStyle w:val="ListParagraph"/>
-        <w:bidi/>
-        <w:rPr>
-          <w:rFonts w:asciiTheme="minorBidi" w:hAnsiTheme="minorBidi"/>
-          <w:rtl/>
-        </w:rPr>
-      </w:pPr>
-      <w:r>
-        <w:rPr>
-          <w:rFonts w:asciiTheme="minorBidi" w:hAnsiTheme="minorBidi" w:hint="cs"/>
-          <w:rtl/>
-        </w:rPr>
-        <w:t>מאחר שהטסטים ב-</w:t>
-      </w:r>
-      <w:r>
-        <w:rPr>
-          <w:rFonts w:asciiTheme="minorBidi" w:hAnsiTheme="minorBidi"/>
-        </w:rPr>
-        <w:t>CPU2017</w:t>
-      </w:r>
-      <w:r>
-        <w:rPr>
-          <w:rFonts w:asciiTheme="minorBidi" w:hAnsiTheme="minorBidi" w:hint="cs"/>
-          <w:rtl/>
-        </w:rPr>
-        <w:t xml:space="preserve"> יוצרים המון גישות לזיכרון, נרצה להגביל את מספר הפקודות שאנו מעבדים כאשר אנחנו מריצים את </w:t>
-      </w:r>
-      <w:r>
-        <w:rPr>
-          <w:rFonts w:asciiTheme="minorBidi" w:hAnsiTheme="minorBidi"/>
-        </w:rPr>
-        <w:t>memory_accesses</w:t>
-      </w:r>
-      <w:r>
-        <w:rPr>
-          <w:rFonts w:asciiTheme="minorBidi" w:hAnsiTheme="minorBidi" w:hint="cs"/>
-          <w:rtl/>
-        </w:rPr>
-        <w:t xml:space="preserve"> או </w:t>
-      </w:r>
-      <w:r>
-        <w:rPr>
-          <w:rFonts w:asciiTheme="minorBidi" w:hAnsiTheme="minorBidi"/>
-        </w:rPr>
-        <w:t>drcachesim_memory_accesses</w:t>
-      </w:r>
-      <w:r>
-        <w:rPr>
-          <w:rFonts w:asciiTheme="minorBidi" w:hAnsiTheme="minorBidi" w:hint="cs"/>
-          <w:rtl/>
-        </w:rPr>
-        <w:t xml:space="preserve">. כאשר הרצתי את </w:t>
-      </w:r>
-      <w:r>
-        <w:rPr>
-          <w:rFonts w:asciiTheme="minorBidi" w:hAnsiTheme="minorBidi"/>
-        </w:rPr>
-        <w:t>memory_accesses</w:t>
-      </w:r>
-      <w:r>
-        <w:rPr>
-          <w:rFonts w:asciiTheme="minorBidi" w:hAnsiTheme="minorBidi" w:hint="cs"/>
-          <w:rtl/>
-        </w:rPr>
-        <w:t xml:space="preserve"> ללא הגבלה על הטרייס הנ"ל, נוצר קובץ בגודל 300 ג'יגהבייט עד שהתמלא כל האחסון בשרת. </w:t>
-      </w:r>
-    </w:p>
-    <w:p>
-      <w:pPr>
-        <w:pStyle w:val="ListParagraph"/>
-        <w:bidi/>
-        <w:rPr>
-          <w:rFonts w:asciiTheme="minorBidi" w:hAnsiTheme="minorBidi"/>
-          <w:rtl/>
-        </w:rPr>
-      </w:pPr>
-      <w:r>
-        <w:rPr>
-          <w:rFonts w:asciiTheme="minorBidi" w:hAnsiTheme="minorBidi" w:hint="cs"/>
-          <w:rtl/>
-        </w:rPr>
-        <w:t>דבר נוסף שמומלץ לעשות הוא לבחור ערך סביר עבור ה-</w:t>
-      </w:r>
-      <w:r>
-        <w:rPr>
-          <w:rFonts w:asciiTheme="minorBidi" w:hAnsiTheme="minorBidi"/>
-        </w:rPr>
-        <w:t>alignment</w:t>
-      </w:r>
-      <w:r>
-        <w:rPr>
-          <w:rFonts w:asciiTheme="minorBidi" w:hAnsiTheme="minorBidi" w:hint="cs"/>
-          <w:rtl/>
-        </w:rPr>
-        <w:t xml:space="preserve"> של כתובות זיכרון אשר מחושבות בשביל </w:t>
-      </w:r>
-      <w:r>
-        <w:rPr>
-          <w:rFonts w:asciiTheme="minorBidi" w:hAnsiTheme="minorBidi"/>
-        </w:rPr>
-        <w:t>hot_addresses</w:t>
-      </w:r>
-      <w:r>
-        <w:rPr>
-          <w:rFonts w:asciiTheme="minorBidi" w:hAnsiTheme="minorBidi" w:hint="cs"/>
-          <w:rtl/>
-        </w:rPr>
-        <w:t>, לדוגמה</w:t>
-      </w:r>
-      <w:r>
-        <w:rPr>
-          <w:rFonts w:asciiTheme="minorBidi" w:hAnsiTheme="minorBidi" w:hint="cs"/>
-          <w:rtl/>
-        </w:rPr>
-        <w:t xml:space="preserve"> 64. המשמעות היא </w:t>
-      </w:r>
-      <w:r>
-        <w:rPr>
-          <w:rFonts w:asciiTheme="minorBidi" w:hAnsiTheme="minorBidi" w:hint="cs"/>
-          <w:rtl/>
-        </w:rPr>
-        <w:t xml:space="preserve">שאנו </w:t>
-      </w:r>
-      <w:r>
-        <w:rPr>
-          <w:rFonts w:asciiTheme="minorBidi" w:hAnsiTheme="minorBidi" w:hint="cs"/>
-          <w:rtl/>
-        </w:rPr>
-        <w:t xml:space="preserve">מעגלים </w:t>
-      </w:r>
-      <w:r>
-        <w:rPr>
-          <w:rFonts w:asciiTheme="minorBidi" w:hAnsiTheme="minorBidi" w:hint="cs"/>
-          <w:rtl/>
-        </w:rPr>
-        <w:t xml:space="preserve">את </w:t>
-      </w:r>
-      <w:r>
-        <w:rPr>
-          <w:rFonts w:asciiTheme="minorBidi" w:hAnsiTheme="minorBidi" w:hint="cs"/>
-          <w:rtl/>
-        </w:rPr>
-        <w:t xml:space="preserve">64 </w:t>
-      </w:r>
-      <w:r>
-        <w:rPr>
-          <w:rFonts w:asciiTheme="minorBidi" w:hAnsiTheme="minorBidi" w:hint="cs"/>
-          <w:rtl/>
-        </w:rPr>
-        <w:t>ה</w:t>
-      </w:r>
-      <w:r>
-        <w:rPr>
-          <w:rFonts w:asciiTheme="minorBidi" w:hAnsiTheme="minorBidi" w:hint="cs"/>
-          <w:rtl/>
-        </w:rPr>
-        <w:t>ביטים</w:t>
-      </w:r>
-      <w:r>
-        <w:rPr>
-          <w:rFonts w:asciiTheme="minorBidi" w:hAnsiTheme="minorBidi" w:hint="cs"/>
-          <w:rtl/>
-        </w:rPr>
-        <w:t xml:space="preserve"> הנמוכים ביותר כאשר אנחנו ממיינים את הכתובות הפופולריות</w:t>
-      </w:r>
-      <w:r>
-        <w:rPr>
-          <w:rFonts w:asciiTheme="minorBidi" w:hAnsiTheme="minorBidi" w:hint="cs"/>
-          <w:rtl/>
-        </w:rPr>
-        <w:t>, כדי לצמצם את מספר הכתובות שאנ</w:t>
-      </w:r>
-      <w:r>
-        <w:rPr>
-          <w:rFonts w:asciiTheme="minorBidi" w:hAnsiTheme="minorBidi" w:hint="cs"/>
-          <w:rtl/>
-        </w:rPr>
-        <w:t>חנ</w:t>
-      </w:r>
-      <w:r>
-        <w:rPr>
-          <w:rFonts w:asciiTheme="minorBidi" w:hAnsiTheme="minorBidi" w:hint="cs"/>
-          <w:rtl/>
-        </w:rPr>
-        <w:t xml:space="preserve">ו </w:t>
-      </w:r>
-      <w:r>
-        <w:rPr>
-          <w:rFonts w:asciiTheme="minorBidi" w:hAnsiTheme="minorBidi" w:hint="cs"/>
-          <w:rtl/>
-        </w:rPr>
-        <w:t>עוברים עליהם</w:t>
-      </w:r>
-      <w:r>
-        <w:rPr>
-          <w:rFonts w:asciiTheme="minorBidi" w:hAnsiTheme="minorBidi" w:hint="cs"/>
-          <w:rtl/>
-        </w:rPr>
-        <w:t>.</w:t>
-      </w:r>
-    </w:p>
-    <w:p>
-      <w:pPr>
-        <w:pStyle w:val="ListParagraph"/>
-        <w:bidi/>
-        <w:rPr>
-          <w:rFonts w:asciiTheme="minorBidi" w:hAnsiTheme="minorBidi"/>
-          <w:rtl/>
-        </w:rPr>
-      </w:pPr>
-      <w:r>
-        <w:rPr>
-          <w:rFonts w:asciiTheme="minorBidi" w:hAnsiTheme="minorBidi" w:hint="cs"/>
-          <w:rtl/>
-        </w:rPr>
-        <w:t>פקודה כנ"ל לדוגמה תראה כך:</w:t>
-      </w:r>
-    </w:p>
-    <w:p>
-      <w:pPr>
-        <w:pStyle w:val="ListParagraph"/>
-        <w:bidi/>
-        <w:rPr>
-          <w:rFonts w:asciiTheme="minorBidi" w:hAnsiTheme="minorBidi"/>
-          <w:rtl/>
-        </w:rPr>
-      </w:pPr>
-    </w:p>
-    <w:p>
-      <w:pPr>
-        <w:pStyle w:val="ListParagraph"/>
-        <w:rPr>
-          <w:rFonts w:asciiTheme="minorBidi" w:hAnsiTheme="minorBidi" w:hint="cs"/>
-          <w:rtl/>
-        </w:rPr>
-      </w:pPr>
-      <w:r>
-        <w:rPr>
-          <w:rFonts w:asciiTheme="minorBidi" w:hAnsiTheme="minorBidi"/>
-        </w:rPr>
-        <w:t>python3 doctorant_memory.py</w:t>
-      </w:r>
-      <w:r>
-        <w:rPr>
-          <w:rFonts w:asciiTheme="minorBidi" w:hAnsiTheme="minorBidi"/>
-        </w:rPr>
-        <w:t xml:space="preserve"> -operation parse -trace_path TRACEPATH</w:t>
-      </w:r>
-      <w:r>
-        <w:rPr>
-          <w:rFonts w:asciiTheme="minorBidi" w:hAnsiTheme="minorBidi"/>
-        </w:rPr>
-        <w:t xml:space="preserve"> -parse_tool_name </w:t>
-      </w:r>
-      <w:r>
-        <w:rPr>
-          <w:rFonts w:asciiTheme="minorBidi" w:hAnsiTheme="minorBidi"/>
-        </w:rPr>
         <w:t xml:space="preserve">memory_accesses </w:t>
       </w:r>
       <w:r>
@@ -1967,7 +1967,7 @@
         <w:pStyle w:val="ListParagraph"/>
         <w:bidi/>
         <w:rPr>
-          <w:rFonts w:asciiTheme="minorBidi" w:hAnsiTheme="minorBidi" w:hint="cs"/>
+          <w:rFonts w:asciiTheme="minorBidi" w:hAnsiTheme="minorBidi"/>
           <w:rtl/>
         </w:rPr>
       </w:pPr>

</xml_diff>